<commit_message>
Updated with more complete instructions
</commit_message>
<xml_diff>
--- a/Documentation/NOOBS for Raspberry PI.docx
+++ b/Documentation/NOOBS for Raspberry PI.docx
@@ -73,24 +73,67 @@
         <w:t>Specifically, download zip, unzip</w:t>
       </w:r>
       <w:r>
-        <w:t xml:space="preserve"> into directory, copy all underneath unzipped Noobs Director </w:t>
+        <w:t xml:space="preserve"> into directory, copy all underneath unzipped </w:t>
+      </w:r>
+      <w:proofErr w:type="spellStart"/>
+      <w:r>
+        <w:t>Noobs</w:t>
+      </w:r>
+      <w:proofErr w:type="spellEnd"/>
+      <w:r>
+        <w:t xml:space="preserve"> Director </w:t>
+      </w:r>
+      <w:r>
+        <w:t>as is onto SD card</w:t>
+      </w:r>
+    </w:p>
+    <w:p/>
+    <w:p>
+      <w:r>
+        <w:t>Install SD into PI</w:t>
+      </w:r>
+    </w:p>
+    <w:p>
+      <w:r>
+        <w:t xml:space="preserve">Power up, and install </w:t>
+      </w:r>
+      <w:proofErr w:type="spellStart"/>
+      <w:r>
+        <w:t>Raspian</w:t>
+      </w:r>
+      <w:proofErr w:type="spellEnd"/>
+    </w:p>
+    <w:p/>
+    <w:p>
+      <w:r>
+        <w:t xml:space="preserve">After </w:t>
+      </w:r>
+      <w:proofErr w:type="spellStart"/>
+      <w:r>
+        <w:t>Raspian</w:t>
+      </w:r>
+      <w:proofErr w:type="spellEnd"/>
+      <w:r>
+        <w:t xml:space="preserve"> is installed, and rebooted, go to top of menu, right side, and configure </w:t>
+      </w:r>
+      <w:proofErr w:type="spellStart"/>
+      <w:r>
+        <w:t>wlan</w:t>
+      </w:r>
+      <w:proofErr w:type="spellEnd"/>
+      <w:r>
+        <w:t xml:space="preserve"> for production </w:t>
+      </w:r>
+      <w:proofErr w:type="spellStart"/>
+      <w:r>
+        <w:t>wifi</w:t>
+      </w:r>
+      <w:proofErr w:type="spellEnd"/>
+      <w:r>
+        <w:t xml:space="preserve"> network (in my case, home wifi)</w:t>
       </w:r>
       <w:bookmarkStart w:id="0" w:name="_GoBack"/>
       <w:bookmarkEnd w:id="0"/>
-      <w:r>
-        <w:t>as is onto SD card</w:t>
-      </w:r>
-    </w:p>
-    <w:p/>
-    <w:p>
-      <w:r>
-        <w:t>Install SD into PI</w:t>
-      </w:r>
-    </w:p>
-    <w:p>
-      <w:r>
-        <w:t>Power up, and install Raspian</w:t>
-      </w:r>
     </w:p>
     <w:p/>
     <w:p>
@@ -274,6 +317,7 @@
         <w:t> </w:t>
       </w:r>
       <w:hyperlink r:id="rId8" w:history="1">
+        <w:proofErr w:type="spellStart"/>
         <w:r>
           <w:rPr>
             <w:rStyle w:val="Hyperlink"/>
@@ -281,6 +325,7 @@
           </w:rPr>
           <w:t>Pimoroni</w:t>
         </w:r>
+        <w:proofErr w:type="spellEnd"/>
       </w:hyperlink>
       <w:r>
         <w:t>,</w:t>
@@ -292,6 +337,7 @@
         <w:t> </w:t>
       </w:r>
       <w:hyperlink r:id="rId9" w:history="1">
+        <w:proofErr w:type="spellStart"/>
         <w:r>
           <w:rPr>
             <w:rStyle w:val="Hyperlink"/>
@@ -299,6 +345,7 @@
           </w:rPr>
           <w:t>Adafruit</w:t>
         </w:r>
+        <w:proofErr w:type="spellEnd"/>
       </w:hyperlink>
       <w:r>
         <w:t>, and</w:t>
@@ -469,7 +516,21 @@
         <w:rPr>
           <w:rFonts w:eastAsia="Times New Roman" w:cs="Times New Roman"/>
         </w:rPr>
-        <w:t>On first boot, the "RECOVERY" FAT partition will be automatically resized to a minimum, and a list of OSes that are available to install will be displayed.</w:t>
+        <w:t xml:space="preserve">On first boot, the "RECOVERY" FAT partition will be automatically resized to a minimum, and a list of </w:t>
+      </w:r>
+      <w:proofErr w:type="spellStart"/>
+      <w:r>
+        <w:rPr>
+          <w:rFonts w:eastAsia="Times New Roman" w:cs="Times New Roman"/>
+        </w:rPr>
+        <w:t>OSes</w:t>
+      </w:r>
+      <w:proofErr w:type="spellEnd"/>
+      <w:r>
+        <w:rPr>
+          <w:rFonts w:eastAsia="Times New Roman" w:cs="Times New Roman"/>
+        </w:rPr>
+        <w:t xml:space="preserve"> that are available to install will be displayed.</w:t>
       </w:r>
     </w:p>
     <w:p>
@@ -737,6 +798,7 @@
         </w:rPr>
         <w:t> </w:t>
       </w:r>
+      <w:proofErr w:type="spellStart"/>
       <w:r>
         <w:rPr>
           <w:rStyle w:val="HTMLCode"/>
@@ -747,6 +809,7 @@
         </w:rPr>
         <w:t>gparted</w:t>
       </w:r>
+      <w:proofErr w:type="spellEnd"/>
       <w:r>
         <w:rPr>
           <w:rStyle w:val="apple-converted-space"/>
@@ -754,7 +817,11 @@
         <w:t> </w:t>
       </w:r>
       <w:r>
-        <w:t>(or the command line version</w:t>
+        <w:t xml:space="preserve">(or the command line </w:t>
+      </w:r>
+      <w:proofErr w:type="spellStart"/>
+      <w:r>
+        <w:t>version</w:t>
       </w:r>
       <w:r>
         <w:rPr>
@@ -766,6 +833,7 @@
         </w:rPr>
         <w:t>parted</w:t>
       </w:r>
+      <w:proofErr w:type="spellEnd"/>
       <w:r>
         <w:t>). Norman Dunbar has written up</w:t>
       </w:r>
@@ -840,6 +908,7 @@
         </w:rPr>
       </w:pPr>
       <w:hyperlink r:id="rId16" w:history="1">
+        <w:proofErr w:type="spellStart"/>
         <w:r>
           <w:rPr>
             <w:rStyle w:val="Hyperlink"/>
@@ -848,6 +917,7 @@
           </w:rPr>
           <w:t>Raspbian</w:t>
         </w:r>
+        <w:proofErr w:type="spellEnd"/>
       </w:hyperlink>
     </w:p>
     <w:p>
@@ -862,6 +932,7 @@
         </w:rPr>
       </w:pPr>
       <w:hyperlink r:id="rId17" w:history="1">
+        <w:proofErr w:type="spellStart"/>
         <w:r>
           <w:rPr>
             <w:rStyle w:val="Hyperlink"/>
@@ -870,6 +941,7 @@
           </w:rPr>
           <w:t>Pidora</w:t>
         </w:r>
+        <w:proofErr w:type="spellEnd"/>
       </w:hyperlink>
     </w:p>
     <w:p>
@@ -884,6 +956,7 @@
         </w:rPr>
       </w:pPr>
       <w:hyperlink r:id="rId18" w:history="1">
+        <w:proofErr w:type="spellStart"/>
         <w:r>
           <w:rPr>
             <w:rStyle w:val="Hyperlink"/>
@@ -892,6 +965,7 @@
           </w:rPr>
           <w:t>OpenELEC</w:t>
         </w:r>
+        <w:proofErr w:type="spellEnd"/>
       </w:hyperlink>
     </w:p>
     <w:p>
@@ -966,7 +1040,15 @@
         <w:spacing w:before="300" w:beforeAutospacing="0" w:after="300" w:afterAutospacing="0"/>
       </w:pPr>
       <w:r>
-        <w:t>As of NOOBS v1.3.10 (September 2014), only Raspbian is installed by default in NOOBS. The others can be installed with a network connection.</w:t>
+        <w:t xml:space="preserve">As of NOOBS v1.3.10 (September 2014), only </w:t>
+      </w:r>
+      <w:proofErr w:type="spellStart"/>
+      <w:r>
+        <w:t>Raspbian</w:t>
+      </w:r>
+      <w:proofErr w:type="spellEnd"/>
+      <w:r>
+        <w:t xml:space="preserve"> is installed by default in NOOBS. The others can be installed with a network connection.</w:t>
       </w:r>
     </w:p>
     <w:p>
@@ -1009,7 +1091,23 @@
         <w:spacing w:before="300" w:beforeAutospacing="0" w:after="300" w:afterAutospacing="0"/>
       </w:pPr>
       <w:r>
-        <w:t>The full version has Raspbian included, so it can be installed from the SD card while offline, whereas using NOOBS Lite or installing any other operating system requires an internet connection.</w:t>
+        <w:t xml:space="preserve">The full version has </w:t>
+      </w:r>
+      <w:proofErr w:type="spellStart"/>
+      <w:r>
+        <w:t>Raspbian</w:t>
+      </w:r>
+      <w:proofErr w:type="spellEnd"/>
+      <w:r>
+        <w:t xml:space="preserve"> included, so it can be installed from the SD card while offline, whereas using NOOBS Lite or installing any other operating system requires an </w:t>
+      </w:r>
+      <w:proofErr w:type="gramStart"/>
+      <w:r>
+        <w:t>internet</w:t>
+      </w:r>
+      <w:proofErr w:type="gramEnd"/>
+      <w:r>
+        <w:t xml:space="preserve"> connection.</w:t>
       </w:r>
     </w:p>
     <w:p>
@@ -1151,6 +1249,7 @@
         <w:t> </w:t>
       </w:r>
       <w:hyperlink r:id="rId22" w:history="1">
+        <w:proofErr w:type="spellStart"/>
         <w:r>
           <w:rPr>
             <w:rStyle w:val="Hyperlink"/>
@@ -1158,6 +1257,7 @@
           </w:rPr>
           <w:t>GitHub</w:t>
         </w:r>
+        <w:proofErr w:type="spellEnd"/>
       </w:hyperlink>
       <w:r>
         <w:t>.</w:t>
@@ -1199,6 +1299,7 @@
         <w:t> </w:t>
       </w:r>
       <w:hyperlink r:id="rId23" w:history="1">
+        <w:proofErr w:type="spellStart"/>
         <w:r>
           <w:rPr>
             <w:rStyle w:val="Hyperlink"/>
@@ -1206,6 +1307,7 @@
           </w:rPr>
           <w:t>GitHub</w:t>
         </w:r>
+        <w:proofErr w:type="spellEnd"/>
       </w:hyperlink>
       <w:r>
         <w:t>.</w:t>
@@ -1848,6 +1950,7 @@
         </w:rPr>
       </w:pPr>
       <w:hyperlink r:id="rId41" w:history="1">
+        <w:proofErr w:type="spellStart"/>
         <w:r>
           <w:rPr>
             <w:rStyle w:val="Hyperlink"/>
@@ -1858,6 +1961,7 @@
           </w:rPr>
           <w:t>GitHub</w:t>
         </w:r>
+        <w:proofErr w:type="spellEnd"/>
       </w:hyperlink>
     </w:p>
     <w:p>
@@ -1876,6 +1980,7 @@
         </w:rPr>
       </w:pPr>
       <w:hyperlink r:id="rId42" w:history="1">
+        <w:proofErr w:type="spellStart"/>
         <w:r>
           <w:rPr>
             <w:rStyle w:val="Hyperlink"/>
@@ -1886,6 +1991,7 @@
           </w:rPr>
           <w:t>Vimeo</w:t>
         </w:r>
+        <w:proofErr w:type="spellEnd"/>
       </w:hyperlink>
     </w:p>
     <w:p>

</xml_diff>